<commit_message>
some tweaks, plus writeup, plus io page, hope it does not break
</commit_message>
<xml_diff>
--- a/Project Writeup.docx
+++ b/Project Writeup.docx
@@ -219,14 +219,28 @@
         <w:t>’. The Random F</w:t>
       </w:r>
       <w:r>
-        <w:t xml:space="preserve">orest Model performed very with accuracy of </w:t>
+        <w:t xml:space="preserve">orest Model performed very </w:t>
+      </w:r>
+      <w:r>
+        <w:t xml:space="preserve">well </w:t>
+      </w:r>
+      <w:r>
+        <w:t xml:space="preserve">with </w:t>
+      </w:r>
+      <w:r>
+        <w:t xml:space="preserve">reported </w:t>
+      </w:r>
+      <w:r>
+        <w:t xml:space="preserve">accuracy of </w:t>
       </w:r>
       <w:r>
         <w:t>98.2</w:t>
       </w:r>
       <w:r>
-        <w:t>% and Kappa of 97.7% (as measured on the holdout samples)</w:t>
-      </w:r>
+        <w:t>% and Kappa of 97.7%. These measures were estimated for the out of sample using 25 bootstrap samples. In reality when I applied the model to the training data set I was able to predict with 100% accuracy.</w:t>
+      </w:r>
+      <w:bookmarkStart w:id="0" w:name="_GoBack"/>
+      <w:bookmarkEnd w:id="0"/>
     </w:p>
     <w:p/>
     <w:p>
@@ -269,7 +283,7 @@
           <w:noProof/>
         </w:rPr>
         <w:drawing>
-          <wp:inline distT="0" distB="0" distL="0" distR="0" wp14:anchorId="73C31BE3" wp14:editId="1F11B8D8">
+          <wp:inline distT="0" distB="0" distL="0" distR="0" wp14:anchorId="06A56521" wp14:editId="122550A0">
             <wp:extent cx="4928870" cy="4624070"/>
             <wp:effectExtent l="0" t="0" r="0" b="0"/>
             <wp:docPr id="1" name="Picture 1"/>
@@ -442,7 +456,7 @@
           <w:noProof/>
         </w:rPr>
         <w:drawing>
-          <wp:inline distT="0" distB="0" distL="0" distR="0">
+          <wp:inline distT="0" distB="0" distL="0" distR="0" wp14:anchorId="3C92BA7D" wp14:editId="640915FF">
             <wp:extent cx="4923790" cy="4628515"/>
             <wp:effectExtent l="0" t="0" r="3810" b="0"/>
             <wp:docPr id="4" name="Picture 4"/>
@@ -600,10 +614,7 @@
       </w:r>
     </w:p>
     <w:p/>
-    <w:p>
-      <w:bookmarkStart w:id="0" w:name="_GoBack"/>
-      <w:bookmarkEnd w:id="0"/>
-    </w:p>
+    <w:p/>
     <w:p/>
     <w:sectPr>
       <w:pgSz w:w="12240" w:h="15840"/>

</xml_diff>

<commit_message>
final code and image, pdf, etc
</commit_message>
<xml_diff>
--- a/Project Writeup.docx
+++ b/Project Writeup.docx
@@ -105,142 +105,161 @@
       </w:r>
       <w:proofErr w:type="spellEnd"/>
       <w:r>
-        <w:t xml:space="preserve">  and</w:t>
+        <w:t xml:space="preserve">  </w:t>
+      </w:r>
+      <w:r>
+        <w:t>and</w:t>
       </w:r>
       <w:proofErr w:type="gramEnd"/>
       <w:r>
-        <w:t xml:space="preserve"> their results presented in “Qualitative Activity Recognition of Weight Lifting Exercises.”; Proceedings of 4th International Conference in Cooperation with SIGCHI (Augmented Human '13) ; Stuttgart, Germany: ACM SIGCHI, 2013. The data was downloaded from </w:t>
-      </w:r>
-      <w:r>
-        <w:t xml:space="preserve">http://groupware.les.inf.puc-rio.br/har </w:t>
-      </w:r>
-    </w:p>
-    <w:p/>
-    <w:p>
-      <w:r>
-        <w:t xml:space="preserve">The researchers placed sensors on the arm, forearm, </w:t>
-      </w:r>
-      <w:proofErr w:type="gramStart"/>
-      <w:r>
-        <w:t>belt</w:t>
-      </w:r>
-      <w:proofErr w:type="gramEnd"/>
-      <w:r>
-        <w:t xml:space="preserve"> of the subjects as well as on the dumbbell used. In total five different ways of doing the exercise were performed (labeled as A</w:t>
-      </w:r>
-      <w:proofErr w:type="gramStart"/>
-      <w:r>
-        <w:t>,B,C,D</w:t>
-      </w:r>
-      <w:proofErr w:type="gramEnd"/>
-      <w:r>
-        <w:t xml:space="preserve"> and E)</w:t>
-      </w:r>
-    </w:p>
-    <w:p/>
-    <w:p>
-      <w:pPr>
-        <w:rPr>
-          <w:b/>
-        </w:rPr>
-      </w:pPr>
-      <w:r>
-        <w:rPr>
-          <w:b/>
-        </w:rPr>
-        <w:t>Methodology</w:t>
-      </w:r>
-    </w:p>
-    <w:p>
-      <w:r>
-        <w:t xml:space="preserve">For the exercise, the data was split into </w:t>
-      </w:r>
-      <w:proofErr w:type="gramStart"/>
-      <w:r>
-        <w:t>a training</w:t>
-      </w:r>
-      <w:proofErr w:type="gramEnd"/>
-      <w:r>
-        <w:t xml:space="preserve"> and a test set by Professor Jeff Leek and his colleagues.</w:t>
-      </w:r>
-    </w:p>
-    <w:p/>
-    <w:p>
-      <w:r>
-        <w:t>Consistent with proper methods, I used the training data to explore and develop a predictive model and used the final model on the test data to evaluate my results.</w:t>
-      </w:r>
-    </w:p>
-    <w:p/>
-    <w:p>
-      <w:r>
-        <w:t>The first step was to properly read the data. Specifically many fields were imported as text and needed conversion to numeric measures. In addition, I identified that many fields contained summary information for a session (such as maximum and minimum readings). These fields were very sparse and were hence removed fro the training set</w:t>
-      </w:r>
-    </w:p>
-    <w:p/>
-    <w:p>
-      <w:r>
-        <w:t>I performed some visual exploratory analysis of the data by looking at the distributions by exercise class</w:t>
-      </w:r>
-      <w:r>
-        <w:t xml:space="preserve"> for each variable. From such analysis I was able to identify that while some variables showed very good separation at least among some classes, others did not.</w:t>
-      </w:r>
-    </w:p>
-    <w:p/>
-    <w:p>
-      <w:r>
-        <w:t>In order to reduce the number of features and reduce noise, I performed Principal Components Analysis using the caret package in R. Specifically I performed a different principal component reduction on the set of measures for each sensor and then combined such measures in a new training set</w:t>
-      </w:r>
-    </w:p>
-    <w:p/>
-    <w:p>
-      <w:r>
-        <w:t>Initially, I attempted to model using a single CART tree using the caret package with method ‘</w:t>
-      </w:r>
-      <w:proofErr w:type="spellStart"/>
-      <w:r>
-        <w:t>rpart</w:t>
-      </w:r>
-      <w:proofErr w:type="spellEnd"/>
-      <w:r>
-        <w:t>’, due to its ease of interpretation. Unfortunately this was not successful as the resulting model did not predict 2 of the classes and had very low accuracy.</w:t>
-      </w:r>
-    </w:p>
-    <w:p/>
-    <w:p>
-      <w:r>
-        <w:t>I then proceeded to use a Random Forest using the caret packages using method ‘</w:t>
-      </w:r>
-      <w:proofErr w:type="spellStart"/>
-      <w:r>
-        <w:t>rf</w:t>
-      </w:r>
-      <w:proofErr w:type="spellEnd"/>
-      <w:r>
-        <w:t>’. The Random F</w:t>
-      </w:r>
-      <w:r>
-        <w:t xml:space="preserve">orest Model performed very </w:t>
-      </w:r>
-      <w:r>
-        <w:t xml:space="preserve">well </w:t>
-      </w:r>
-      <w:r>
-        <w:t xml:space="preserve">with </w:t>
-      </w:r>
-      <w:r>
-        <w:t xml:space="preserve">reported </w:t>
-      </w:r>
-      <w:r>
-        <w:t xml:space="preserve">accuracy of </w:t>
-      </w:r>
-      <w:r>
-        <w:t>98.2</w:t>
-      </w:r>
-      <w:r>
-        <w:t>% and Kappa of 97.7%. These measures were estimated for the out of sample using 25 bootstrap samples. In reality when I applied the model to the training data set I was able to predict with 100% accuracy.</w:t>
+        <w:t xml:space="preserve"> their results presented in </w:t>
+      </w:r>
+      <w:r>
+        <w:t>Qualitative Activity Recogniti</w:t>
+      </w:r>
+      <w:r>
+        <w:t>on of Weight Lifting Exercises;</w:t>
       </w:r>
       <w:bookmarkStart w:id="0" w:name="_GoBack"/>
       <w:bookmarkEnd w:id="0"/>
+      <w:r>
+        <w:t xml:space="preserve"> Proceedings of 4th International Conference in Cooperation with SIGCHI (Augmented Human '13) ; Stuttgart, Germany: ACM SIGCHI, 2013. The data was downloaded from </w:t>
+      </w:r>
+      <w:r>
+        <w:t xml:space="preserve">http://groupware.les.inf.puc-rio.br/har </w:t>
+      </w:r>
+    </w:p>
+    <w:p/>
+    <w:p>
+      <w:r>
+        <w:t xml:space="preserve">The researchers placed sensors on the arm, forearm, </w:t>
+      </w:r>
+      <w:proofErr w:type="gramStart"/>
+      <w:r>
+        <w:t>belt</w:t>
+      </w:r>
+      <w:proofErr w:type="gramEnd"/>
+      <w:r>
+        <w:t xml:space="preserve"> of the subjects as well as on the dumbbell used. In total five different ways of doing the exercise were performed (labeled as A</w:t>
+      </w:r>
+      <w:proofErr w:type="gramStart"/>
+      <w:r>
+        <w:t>,B,C,D</w:t>
+      </w:r>
+      <w:proofErr w:type="gramEnd"/>
+      <w:r>
+        <w:t xml:space="preserve"> and E)</w:t>
+      </w:r>
+    </w:p>
+    <w:p/>
+    <w:p>
+      <w:pPr>
+        <w:rPr>
+          <w:b/>
+        </w:rPr>
+      </w:pPr>
+      <w:r>
+        <w:rPr>
+          <w:b/>
+        </w:rPr>
+        <w:t>Methodology</w:t>
+      </w:r>
+    </w:p>
+    <w:p>
+      <w:r>
+        <w:t xml:space="preserve">For the exercise, the data was split into </w:t>
+      </w:r>
+      <w:proofErr w:type="gramStart"/>
+      <w:r>
+        <w:t>a training</w:t>
+      </w:r>
+      <w:proofErr w:type="gramEnd"/>
+      <w:r>
+        <w:t xml:space="preserve"> and a test set by Professor Jeff Leek and his colleagues.</w:t>
+      </w:r>
+    </w:p>
+    <w:p/>
+    <w:p>
+      <w:r>
+        <w:t>Consistent with proper methods, I used the training data to explore and develop a predictive model and used the final model on the test data to evaluate my results.</w:t>
+      </w:r>
+    </w:p>
+    <w:p/>
+    <w:p>
+      <w:r>
+        <w:t>The first step was to properly read the data. Specifically many fields were imported as text and needed conversion to numeric measures. In addition, I identified that many fields contained summary information for a session (such as maximum and minimum readings). These fields were very sparse and were hence removed fro the training set</w:t>
+      </w:r>
+    </w:p>
+    <w:p/>
+    <w:p>
+      <w:r>
+        <w:t>I performed some visual exploratory analysis of the data by looking at the distributions by exercise class</w:t>
+      </w:r>
+      <w:r>
+        <w:t xml:space="preserve"> for each variable. From such analysis I was able to identify that while some variables showed very good separation at least among some classes, others did not.</w:t>
+      </w:r>
+    </w:p>
+    <w:p/>
+    <w:p>
+      <w:r>
+        <w:t>In order to reduce the number of features and reduce noise, I performed Principal Components Analysis using the caret package in R. Specifically I performed a different principal component reduction on the set of measures for each sensor and then combined such measures in a new training set</w:t>
+      </w:r>
+    </w:p>
+    <w:p/>
+    <w:p>
+      <w:r>
+        <w:t>Initially, I attempted to model using a single CART tree using the c</w:t>
+      </w:r>
+      <w:r>
+        <w:t xml:space="preserve">aret package with method </w:t>
+      </w:r>
+      <w:proofErr w:type="spellStart"/>
+      <w:r>
+        <w:t>rpart</w:t>
+      </w:r>
+      <w:proofErr w:type="spellEnd"/>
+      <w:r>
+        <w:t>, due to its ease of interpretation. Unfortunately this was not successful as the resulting model did not predict 2 of the classes and had very low accuracy.</w:t>
+      </w:r>
+    </w:p>
+    <w:p/>
+    <w:p>
+      <w:r>
+        <w:lastRenderedPageBreak/>
+        <w:t>I then proceeded to use a Random Forest using t</w:t>
+      </w:r>
+      <w:r>
+        <w:t xml:space="preserve">he caret packages using method </w:t>
+      </w:r>
+      <w:proofErr w:type="gramStart"/>
+      <w:r>
+        <w:t>rf</w:t>
+      </w:r>
+      <w:proofErr w:type="gramEnd"/>
+      <w:r>
+        <w:t>. The Random F</w:t>
+      </w:r>
+      <w:r>
+        <w:t xml:space="preserve">orest Model performed very </w:t>
+      </w:r>
+      <w:r>
+        <w:t xml:space="preserve">well </w:t>
+      </w:r>
+      <w:r>
+        <w:t xml:space="preserve">with </w:t>
+      </w:r>
+      <w:r>
+        <w:t xml:space="preserve">reported </w:t>
+      </w:r>
+      <w:r>
+        <w:t xml:space="preserve">accuracy of </w:t>
+      </w:r>
+      <w:r>
+        <w:t>98.2</w:t>
+      </w:r>
+      <w:r>
+        <w:t>% and Kappa of 97.7%. These measures were estimated for the out of sample using 25 bootstrap samples. In reality when I applied the model to the training data set I was able to predict with 100% accuracy.</w:t>
+      </w:r>
     </w:p>
     <w:p/>
     <w:p>

</xml_diff>